<commit_message>
layout and typographics for div - enchanted
</commit_message>
<xml_diff>
--- a/schema_docs/Typographics.docx
+++ b/schema_docs/Typographics.docx
@@ -458,19 +458,7 @@
         <w:t xml:space="preserve"> </w:t>
       </w:r>
       <w:r>
-        <w:t xml:space="preserve">не рассматриваем, </w:t>
-      </w:r>
-      <w:r>
-        <w:t xml:space="preserve">здесь и далее говорим </w:t>
-      </w:r>
-      <w:r>
-        <w:t xml:space="preserve">про </w:t>
-      </w:r>
-      <w:r>
-        <w:t>усредненную</w:t>
-      </w:r>
-      <w:r>
-        <w:t xml:space="preserve"> строку)</w:t>
+        <w:t>не рассматриваем, здесь и далее говорим про усредненную строку)</w:t>
       </w:r>
     </w:p>
     <w:p>
@@ -483,6 +471,9 @@
         <w:ind w:right="3401"/>
       </w:pPr>
       <w:r>
+        <w:rPr>
+          <w:noProof/>
+        </w:rPr>
         <mc:AlternateContent>
           <mc:Choice Requires="wps">
             <w:drawing>
@@ -544,6 +535,9 @@
         </mc:AlternateContent>
       </w:r>
       <w:r>
+        <w:rPr>
+          <w:noProof/>
+        </w:rPr>
         <mc:AlternateContent>
           <mc:Choice Requires="wps">
             <w:drawing>
@@ -605,6 +599,9 @@
         </mc:AlternateContent>
       </w:r>
       <w:r>
+        <w:rPr>
+          <w:noProof/>
+        </w:rPr>
         <mc:AlternateContent>
           <mc:Choice Requires="wps">
             <w:drawing>
@@ -666,6 +663,9 @@
         </mc:AlternateContent>
       </w:r>
       <w:r>
+        <w:rPr>
+          <w:noProof/>
+        </w:rPr>
         <mc:AlternateContent>
           <mc:Choice Requires="wps">
             <w:drawing>
@@ -1116,7 +1116,7 @@
         <w:t xml:space="preserve">текста составляет </w:t>
       </w:r>
       <w:r>
-        <w:t>20</w:t>
+        <w:t>17</w:t>
       </w:r>
       <w:r>
         <w:t xml:space="preserve"> знаков</w:t>
@@ -1128,10 +1128,15 @@
         <w:t xml:space="preserve"> Если экран слишком мал, чтобы уместить </w:t>
       </w:r>
       <w:r>
-        <w:t>20</w:t>
-      </w:r>
-      <w:r>
-        <w:t xml:space="preserve"> знаков для блока с заданными размерами, следует </w:t>
+        <w:t>17</w:t>
+      </w:r>
+      <w:r>
+        <w:t xml:space="preserve"> знаков для блока с заданными размерами, сле</w:t>
+      </w:r>
+      <w:bookmarkStart w:id="0" w:name="_GoBack"/>
+      <w:bookmarkEnd w:id="0"/>
+      <w:r>
+        <w:t xml:space="preserve">дует </w:t>
       </w:r>
       <w:r>
         <w:t xml:space="preserve">попытаться «деградировать» верстку, если это не поможет - следует </w:t>
@@ -1266,12 +1271,7 @@
         <w:t>width</w:t>
       </w:r>
       <w:r>
-        <w:t xml:space="preserve"> заданы, то блок штатно уменьшается до заданного размера и, если в этом размере блок не помещается на странице, он сразу, без попыток деградации, «уменьшается» до превью и в виде превью размещается в колонке с возможностью увеличить</w:t>
-      </w:r>
-      <w:bookmarkStart w:id="0" w:name="_GoBack"/>
-      <w:bookmarkEnd w:id="0"/>
-      <w:r>
-        <w:t>.</w:t>
+        <w:t xml:space="preserve"> заданы, то блок штатно уменьшается до заданного размера и, если в этом размере блок не помещается на странице, он сразу, без попыток деградации, «уменьшается» до превью и в виде превью размещается в колонке с возможностью увеличить.</w:t>
       </w:r>
     </w:p>
     <w:p>

</xml_diff>